<commit_message>
update docx and pdf for next exam
</commit_message>
<xml_diff>
--- a/ingegneriaSoftware_interazioneUomoMacchina/progettazione/SDD.docx
+++ b/ingegneriaSoftware_interazioneUomoMacchina/progettazione/SDD.docx
@@ -131,6 +131,24 @@
           <w:szCs w:val="20"/>
         </w:rPr>
         <w:t>CORSO DI INGEGNERIA DEL SOFTWARE E INTERAZIONE UOMO-MACCHINA</w:t>
+      </w:r>
+      <w:r>
+        <w:rPr>
+          <w:rFonts w:ascii="CMU Serif Roman" w:hAnsi="CMU Serif Roman" w:cs="Arial"/>
+          <w:color w:val="000000" w:themeColor="text1"/>
+          <w:sz w:val="20"/>
+          <w:szCs w:val="20"/>
+        </w:rPr>
+        <w:t xml:space="preserve">, </w:t>
+      </w:r>
+      <w:r>
+        <w:rPr>
+          <w:rFonts w:ascii="CMU Serif Roman" w:hAnsi="CMU Serif Roman" w:cs="Arial"/>
+          <w:color w:val="000000" w:themeColor="text1"/>
+          <w:sz w:val="20"/>
+          <w:szCs w:val="20"/>
+        </w:rPr>
+        <w:t>PROGRAMMAZIONE III E LABORATORIO DI PROGRAMMAZIONE III</w:t>
       </w:r>
     </w:p>
     <w:p>
@@ -3359,18 +3377,38 @@
           <w:lang w:val="en-US"/>
         </w:rPr>
       </w:pPr>
-      <w:hyperlink r:id="rId9" w:history="1">
-        <w:r>
-          <w:rPr>
-            <w:rStyle w:val="Hyperlink"/>
-            <w:rFonts w:ascii="CMU Serif Roman" w:hAnsi="CMU Serif Roman" w:cs="Arial"/>
-            <w:sz w:val="20"/>
-            <w:szCs w:val="20"/>
-            <w:lang w:val="en-US"/>
-          </w:rPr>
-          <w:t>https://github.com/dennewbie/IPT</w:t>
-        </w:r>
-      </w:hyperlink>
+      <w:r>
+        <w:fldChar w:fldCharType="begin"/>
+      </w:r>
+      <w:r>
+        <w:rPr>
+          <w:lang w:val="en-US"/>
+        </w:rPr>
+        <w:instrText xml:space="preserve"> HYPERLINK "https://github.com/dennewbie/IPT" </w:instrText>
+      </w:r>
+      <w:r>
+        <w:fldChar w:fldCharType="separate"/>
+      </w:r>
+      <w:r>
+        <w:rPr>
+          <w:rStyle w:val="Hyperlink"/>
+          <w:rFonts w:ascii="CMU Serif Roman" w:hAnsi="CMU Serif Roman" w:cs="Arial"/>
+          <w:sz w:val="20"/>
+          <w:szCs w:val="20"/>
+          <w:lang w:val="en-US"/>
+        </w:rPr>
+        <w:t>https://github.com/dennewbie/IPT</w:t>
+      </w:r>
+      <w:r>
+        <w:rPr>
+          <w:rStyle w:val="Hyperlink"/>
+          <w:rFonts w:ascii="CMU Serif Roman" w:hAnsi="CMU Serif Roman" w:cs="Arial"/>
+          <w:sz w:val="20"/>
+          <w:szCs w:val="20"/>
+          <w:lang w:val="en-US"/>
+        </w:rPr>
+        <w:fldChar w:fldCharType="end"/>
+      </w:r>
     </w:p>
     <w:p>
       <w:pPr>
@@ -3504,9 +3542,9 @@
           <w:szCs w:val="48"/>
         </w:rPr>
         <w:sectPr>
-          <w:footerReference w:type="even" r:id="rId10"/>
-          <w:footerReference w:type="default" r:id="rId11"/>
-          <w:footerReference w:type="first" r:id="rId12"/>
+          <w:footerReference w:type="even" r:id="rId9"/>
+          <w:footerReference w:type="default" r:id="rId10"/>
+          <w:footerReference w:type="first" r:id="rId11"/>
           <w:pgSz w:w="11906" w:h="16838"/>
           <w:pgMar w:top="1440" w:right="1440" w:bottom="1440" w:left="1440" w:header="708" w:footer="708" w:gutter="0"/>
           <w:pgNumType w:fmt="lowerRoman" w:start="1"/>
@@ -6618,7 +6656,7 @@
                     <pic:cNvPicPr/>
                   </pic:nvPicPr>
                   <pic:blipFill>
-                    <a:blip r:embed="rId13" cstate="print">
+                    <a:blip r:embed="rId12" cstate="print">
                       <a:extLst>
                         <a:ext uri="{28A0092B-C50C-407E-A947-70E740481C1C}">
                           <a14:useLocalDpi xmlns:a14="http://schemas.microsoft.com/office/drawing/2010/main" val="0"/>
@@ -9019,7 +9057,7 @@
                     <pic:cNvPicPr/>
                   </pic:nvPicPr>
                   <pic:blipFill rotWithShape="1">
-                    <a:blip r:embed="rId14" cstate="print">
+                    <a:blip r:embed="rId13" cstate="print">
                       <a:extLst>
                         <a:ext uri="{28A0092B-C50C-407E-A947-70E740481C1C}">
                           <a14:useLocalDpi xmlns:a14="http://schemas.microsoft.com/office/drawing/2010/main" val="0"/>
@@ -11080,43 +11118,7 @@
           <w:sz w:val="20"/>
           <w:szCs w:val="20"/>
         </w:rPr>
-        <w:t xml:space="preserve"> </w:t>
-      </w:r>
-      <w:r>
-        <w:rPr>
-          <w:rFonts w:ascii="CMU Serif Roman" w:hAnsi="CMU Serif Roman" w:cs="CMU Serif Roman"/>
-          <w:color w:val="000000" w:themeColor="text1"/>
-          <w:sz w:val="20"/>
-          <w:szCs w:val="20"/>
-        </w:rPr>
-        <w:t>per accedere a</w:t>
-      </w:r>
-      <w:r>
-        <w:rPr>
-          <w:rFonts w:ascii="CMU Serif Roman" w:hAnsi="CMU Serif Roman" w:cs="CMU Serif Roman"/>
-          <w:color w:val="000000" w:themeColor="text1"/>
-          <w:sz w:val="20"/>
-          <w:szCs w:val="20"/>
-        </w:rPr>
-        <w:t>i</w:t>
-      </w:r>
-      <w:r>
-        <w:rPr>
-          <w:rFonts w:ascii="CMU Serif Roman" w:hAnsi="CMU Serif Roman" w:cs="CMU Serif Roman"/>
-          <w:color w:val="000000" w:themeColor="text1"/>
-          <w:sz w:val="20"/>
-          <w:szCs w:val="20"/>
-        </w:rPr>
-        <w:t xml:space="preserve"> servizi</w:t>
-      </w:r>
-      <w:r>
-        <w:rPr>
-          <w:rFonts w:ascii="CMU Serif Roman" w:hAnsi="CMU Serif Roman" w:cs="CMU Serif Roman"/>
-          <w:color w:val="000000" w:themeColor="text1"/>
-          <w:sz w:val="20"/>
-          <w:szCs w:val="20"/>
-        </w:rPr>
-        <w:t xml:space="preserve"> richiesti.</w:t>
+        <w:t xml:space="preserve"> per accedere ai servizi richiesti.</w:t>
       </w:r>
       <w:r>
         <w:rPr>
@@ -12248,19 +12250,8 @@
           <w:sz w:val="20"/>
           <w:szCs w:val="20"/>
         </w:rPr>
-        <w:t xml:space="preserve">alla necessità di </w:t>
-      </w:r>
-      <w:proofErr w:type="spellStart"/>
-      <w:r>
-        <w:rPr>
-          <w:rFonts w:ascii="CMU Serif Roman" w:hAnsi="CMU Serif Roman" w:cs="CMU Serif Roman"/>
-          <w:color w:val="000000"/>
-          <w:sz w:val="20"/>
-          <w:szCs w:val="20"/>
-        </w:rPr>
-        <w:t>gestire</w:t>
-      </w:r>
-      <w:proofErr w:type="spellEnd"/>
+        <w:t>alla necessità di gestire</w:t>
+      </w:r>
       <w:r>
         <w:rPr>
           <w:rFonts w:ascii="CMU Serif Roman" w:hAnsi="CMU Serif Roman" w:cs="CMU Serif Roman"/>
@@ -12938,7 +12929,7 @@
                     <pic:cNvPicPr/>
                   </pic:nvPicPr>
                   <pic:blipFill>
-                    <a:blip r:embed="rId15" cstate="print">
+                    <a:blip r:embed="rId14" cstate="print">
                       <a:extLst>
                         <a:ext uri="{28A0092B-C50C-407E-A947-70E740481C1C}">
                           <a14:useLocalDpi xmlns:a14="http://schemas.microsoft.com/office/drawing/2010/main" val="0"/>

</xml_diff>